<commit_message>
Added pdf version of project prosal report
And some changes in the proposal
</commit_message>
<xml_diff>
--- a/Project-Proposal/Automatic_Braking_System.docx
+++ b/Project-Proposal/Automatic_Braking_System.docx
@@ -304,8 +304,20 @@
                 <w:sz w:val="24"/>
                 <w:szCs w:val="24"/>
               </w:rPr>
-              <w:t xml:space="preserve">                      Ganesh Santhar</w:t>
+              <w:t xml:space="preserve">                      Ganesh </w:t>
             </w:r>
+            <w:proofErr w:type="spellStart"/>
+            <w:r>
+              <w:rPr>
+                <w:rFonts w:ascii="Times New Roman" w:hAnsi="Times New Roman" w:cs="Times New Roman"/>
+                <w:b/>
+                <w:color w:val="000000" w:themeColor="text1"/>
+                <w:sz w:val="24"/>
+                <w:szCs w:val="24"/>
+              </w:rPr>
+              <w:t>Santhar</w:t>
+            </w:r>
+            <w:proofErr w:type="spellEnd"/>
           </w:p>
         </w:tc>
         <w:tc>
@@ -740,6 +752,8 @@
           <w:szCs w:val="24"/>
         </w:rPr>
       </w:pPr>
+      <w:bookmarkStart w:id="0" w:name="_GoBack"/>
+      <w:bookmarkEnd w:id="0"/>
     </w:p>
     <w:p>
       <w:pPr>
@@ -783,7 +797,23 @@
           <w:sz w:val="24"/>
           <w:szCs w:val="24"/>
         </w:rPr>
-        <w:t xml:space="preserve">design and implement Automatic Braking system based on ARM Cortex – MO microcontroller </w:t>
+        <w:t>design and implement Automatic Braking</w:t>
+      </w:r>
+      <w:r>
+        <w:rPr>
+          <w:rFonts w:ascii="Times New Roman" w:hAnsi="Times New Roman" w:cs="Times New Roman"/>
+          <w:sz w:val="24"/>
+          <w:szCs w:val="24"/>
+        </w:rPr>
+        <w:t xml:space="preserve"> system based on ARM Cortex – M0+</w:t>
+      </w:r>
+      <w:r>
+        <w:rPr>
+          <w:rFonts w:ascii="Times New Roman" w:hAnsi="Times New Roman" w:cs="Times New Roman"/>
+          <w:sz w:val="24"/>
+          <w:szCs w:val="24"/>
+        </w:rPr>
+        <w:t xml:space="preserve"> microcontroller </w:t>
       </w:r>
       <w:r>
         <w:rPr>
@@ -842,8 +872,6 @@
           <w:szCs w:val="24"/>
         </w:rPr>
       </w:pPr>
-      <w:bookmarkStart w:id="0" w:name="_GoBack"/>
-      <w:bookmarkEnd w:id="0"/>
     </w:p>
     <w:p>
       <w:pPr>
@@ -1467,7 +1495,7 @@
         <w:t xml:space="preserve">            </w:t>
       </w:r>
       <w:r>
-        <w:object w:dxaOrig="11216" w:dyaOrig="5498">
+        <w:object w:dxaOrig="11215" w:dyaOrig="5498">
           <v:shapetype id="_x0000_t75" coordsize="21600,21600" o:spt="75" o:preferrelative="t" path="m@4@5l@4@11@9@11@9@5xe" filled="f" stroked="f">
             <v:stroke joinstyle="miter"/>
             <v:formulas>
@@ -1487,10 +1515,10 @@
             <v:path o:extrusionok="f" gradientshapeok="t" o:connecttype="rect"/>
             <o:lock v:ext="edit" aspectratio="t"/>
           </v:shapetype>
-          <v:shape id="_x0000_i1025" type="#_x0000_t75" style="width:437.25pt;height:214.5pt" o:ole="">
+          <v:shape id="_x0000_i1027" type="#_x0000_t75" style="width:437.25pt;height:214.5pt" o:ole="">
             <v:imagedata r:id="rId6" o:title=""/>
           </v:shape>
-          <o:OLEObject Type="Embed" ProgID="Visio.Drawing.15" ShapeID="_x0000_i1025" DrawAspect="Content" ObjectID="_1535796951" r:id="rId7"/>
+          <o:OLEObject Type="Embed" ProgID="Visio.Drawing.15" ShapeID="_x0000_i1027" DrawAspect="Content" ObjectID="_1535844245" r:id="rId7"/>
         </w:object>
       </w:r>
     </w:p>
@@ -2044,6 +2072,7 @@
     <w:lsdException w:name="HTML Sample" w:semiHidden="1" w:unhideWhenUsed="1"/>
     <w:lsdException w:name="HTML Typewriter" w:semiHidden="1" w:unhideWhenUsed="1"/>
     <w:lsdException w:name="HTML Variable" w:semiHidden="1" w:unhideWhenUsed="1"/>
+    <w:lsdException w:name="Normal Table" w:semiHidden="1" w:unhideWhenUsed="1"/>
     <w:lsdException w:name="annotation subject" w:semiHidden="1" w:unhideWhenUsed="1"/>
     <w:lsdException w:name="No List" w:semiHidden="1" w:unhideWhenUsed="1"/>
     <w:lsdException w:name="Outline List 1" w:semiHidden="1" w:unhideWhenUsed="1"/>
@@ -2089,9 +2118,11 @@
     <w:lsdException w:name="Table Subtle 1" w:semiHidden="1" w:unhideWhenUsed="1"/>
     <w:lsdException w:name="Table Subtle 2" w:semiHidden="1" w:unhideWhenUsed="1"/>
     <w:lsdException w:name="Table Web 1" w:semiHidden="1" w:unhideWhenUsed="1"/>
+    <w:lsdException w:name="Table Web 2" w:semiHidden="1" w:unhideWhenUsed="1"/>
     <w:lsdException w:name="Table Web 3" w:semiHidden="1" w:unhideWhenUsed="1"/>
     <w:lsdException w:name="Balloon Text" w:semiHidden="1" w:unhideWhenUsed="1"/>
     <w:lsdException w:name="Table Grid" w:uiPriority="39"/>
+    <w:lsdException w:name="Table Theme" w:semiHidden="1" w:unhideWhenUsed="1"/>
     <w:lsdException w:name="Placeholder Text" w:semiHidden="1"/>
     <w:lsdException w:name="No Spacing" w:uiPriority="1" w:qFormat="1"/>
     <w:lsdException w:name="Light Shading" w:uiPriority="60"/>

</xml_diff>